<commit_message>
Pregunta 1 y PDF
</commit_message>
<xml_diff>
--- a/Docs/Observaciones-Lab 7.docx
+++ b/Docs/Observaciones-Lab 7.docx
@@ -37,6 +37,25 @@
           <w:lang w:val="es-CO"/>
         </w:rPr>
         <w:t>Andrés Mugnier Zuluaga- 20172994</w:t>
+      </w:r>
+    </w:p>
+    <w:p>
+      <w:pPr>
+        <w:rPr>
+          <w:rFonts w:cstheme="minorHAnsi"/>
+          <w:sz w:val="18"/>
+          <w:szCs w:val="18"/>
+          <w:lang w:val="es-CO"/>
+        </w:rPr>
+      </w:pPr>
+      <w:r>
+        <w:rPr>
+          <w:rFonts w:cstheme="minorHAnsi"/>
+          <w:sz w:val="18"/>
+          <w:szCs w:val="18"/>
+          <w:lang w:val="es-CO"/>
+        </w:rPr>
+        <w:t>David Burgos Mendez - 201818326</w:t>
       </w:r>
     </w:p>
     <w:p>
@@ -146,51 +165,36 @@
     </w:p>
     <w:p>
       <w:pPr>
-        <w:spacing w:after="0"/>
-        <w:ind w:left="360"/>
-        <w:jc w:val="both"/>
-        <w:rPr>
-          <w:rFonts w:ascii="Dax-Regular" w:hAnsi="Dax-Regular"/>
-          <w:lang w:val="es-CO"/>
-        </w:rPr>
-      </w:pPr>
-    </w:p>
-    <w:p>
-      <w:pPr>
-        <w:pStyle w:val="Prrafodelista"/>
-        <w:rPr>
-          <w:rFonts w:cstheme="minorHAnsi"/>
-          <w:sz w:val="18"/>
-          <w:szCs w:val="18"/>
-          <w:lang w:val="es-CO"/>
-        </w:rPr>
-      </w:pPr>
-    </w:p>
-    <w:p>
-      <w:pPr>
-        <w:pStyle w:val="Prrafodelista"/>
-        <w:rPr>
-          <w:rFonts w:cstheme="minorHAnsi"/>
-          <w:sz w:val="18"/>
-          <w:szCs w:val="18"/>
-          <w:lang w:val="es-CO"/>
-        </w:rPr>
-      </w:pPr>
-    </w:p>
-    <w:p>
-      <w:pPr>
-        <w:pStyle w:val="Prrafodelista"/>
-        <w:rPr>
-          <w:rFonts w:cstheme="minorHAnsi"/>
-          <w:sz w:val="18"/>
-          <w:szCs w:val="18"/>
-          <w:lang w:val="es-CO"/>
-        </w:rPr>
-      </w:pPr>
-    </w:p>
-    <w:p>
-      <w:pPr>
-        <w:pStyle w:val="Prrafodelista"/>
+        <w:rPr>
+          <w:rFonts w:cstheme="minorHAnsi"/>
+          <w:lang w:val="es-CO"/>
+        </w:rPr>
+      </w:pPr>
+    </w:p>
+    <w:p>
+      <w:pPr>
+        <w:rPr>
+          <w:rFonts w:cstheme="minorHAnsi"/>
+          <w:lang w:val="es-CO"/>
+        </w:rPr>
+      </w:pPr>
+      <w:r>
+        <w:rPr>
+          <w:rFonts w:cstheme="minorHAnsi"/>
+          <w:lang w:val="es-CO"/>
+        </w:rPr>
+        <w:t>La altura de un árbol determina cuantas casillas quedan libres y al momento en que se agregan los datos se van distribuyendo a lo largo de toda la estructura, es muy posible</w:t>
+      </w:r>
+      <w:r>
+        <w:rPr>
+          <w:rFonts w:cstheme="minorHAnsi"/>
+          <w:lang w:val="es-CO"/>
+        </w:rPr>
+        <w:t xml:space="preserve"> que al terminar este proceso los datos no estén repartidos uniformemente en las diferentes ramas. Por lo que la altura del árbol funciona mejor a la hora de analizar el espacio disponible y no aspectos espaciales como que rama puede contener mas o menos datos.</w:t>
+      </w:r>
+    </w:p>
+    <w:p>
+      <w:pPr>
         <w:rPr>
           <w:rFonts w:cstheme="minorHAnsi"/>
           <w:sz w:val="18"/>
@@ -435,111 +439,23 @@
           <w:rFonts w:cstheme="minorHAnsi"/>
           <w:lang w:val="es-CO"/>
         </w:rPr>
-        <w:t xml:space="preserve"> no tendríamos necesariamente un orden en los elementos. Por lo tanto, para buscar todos los elementos en un rango tendríamos que buscar fecha por fecha, introducir esta fecha en la función de hash y de compresión y luego mirar si esta llave si está en la tabla de hash para guardarla en la lista que se va a retornar. Por lo tanto, </w:t>
-      </w:r>
-      <w:r>
-        <w:rPr>
-          <w:rFonts w:cstheme="minorHAnsi"/>
-          <w:lang w:val="es-CO"/>
-        </w:rPr>
-        <w:lastRenderedPageBreak/>
-        <w:t xml:space="preserve">el tiempo que va a tomar esta operación en </w:t>
-      </w:r>
-      <w:proofErr w:type="gramStart"/>
-      <w:r>
-        <w:rPr>
-          <w:rFonts w:cstheme="minorHAnsi"/>
-          <w:lang w:val="es-CO"/>
-        </w:rPr>
-        <w:t>un tabla</w:t>
-      </w:r>
-      <w:proofErr w:type="gramEnd"/>
-      <w:r>
-        <w:rPr>
-          <w:rFonts w:cstheme="minorHAnsi"/>
-          <w:lang w:val="es-CO"/>
-        </w:rPr>
-        <w:t xml:space="preserve"> de hash va a depender del número de llaves que puedan existir dentro del rango que se desea buscar. </w:t>
-      </w:r>
-    </w:p>
-    <w:p>
-      <w:pPr>
-        <w:pStyle w:val="Prrafodelista"/>
-        <w:rPr>
-          <w:rFonts w:cstheme="minorHAnsi"/>
-          <w:lang w:val="es-CO"/>
-        </w:rPr>
-      </w:pPr>
-      <w:r>
-        <w:rPr>
-          <w:rFonts w:cstheme="minorHAnsi"/>
-          <w:lang w:val="es-CO"/>
-        </w:rPr>
-        <w:t xml:space="preserve">Por ejemplo, en este caso entre 2017-01-01 y 2018-01-01 hay 365 posibles fechas para buscar, por lo tanto, tendríamos que ver si hay crímenes en cada una de estas fechas. La operación de buscar si un elemento existe en una tabla de hash puede tardar 2.5 comparaciones (linear </w:t>
-      </w:r>
-      <w:proofErr w:type="spellStart"/>
-      <w:r>
-        <w:rPr>
-          <w:rFonts w:cstheme="minorHAnsi"/>
-          <w:lang w:val="es-CO"/>
-        </w:rPr>
-        <w:t>probing</w:t>
-      </w:r>
-      <w:proofErr w:type="spellEnd"/>
-      <w:r>
-        <w:rPr>
-          <w:rFonts w:cstheme="minorHAnsi"/>
-          <w:lang w:val="es-CO"/>
-        </w:rPr>
-        <w:t xml:space="preserve"> en el caso </w:t>
-      </w:r>
-      <w:proofErr w:type="gramStart"/>
-      <w:r>
-        <w:rPr>
-          <w:rFonts w:cstheme="minorHAnsi"/>
-          <w:lang w:val="es-CO"/>
-        </w:rPr>
-        <w:t>ideal)  o</w:t>
-      </w:r>
-      <w:proofErr w:type="gramEnd"/>
-      <w:r>
-        <w:rPr>
-          <w:rFonts w:cstheme="minorHAnsi"/>
-          <w:lang w:val="es-CO"/>
-        </w:rPr>
-        <w:t xml:space="preserve"> en </w:t>
-      </w:r>
-      <w:proofErr w:type="spellStart"/>
-      <w:r>
-        <w:rPr>
-          <w:rFonts w:cstheme="minorHAnsi"/>
-          <w:lang w:val="es-CO"/>
-        </w:rPr>
-        <w:t>separate</w:t>
-      </w:r>
-      <w:proofErr w:type="spellEnd"/>
-      <w:r>
-        <w:rPr>
-          <w:rFonts w:cstheme="minorHAnsi"/>
-          <w:lang w:val="es-CO"/>
-        </w:rPr>
-        <w:t xml:space="preserve"> </w:t>
-      </w:r>
-      <w:proofErr w:type="spellStart"/>
-      <w:r>
-        <w:rPr>
-          <w:rFonts w:cstheme="minorHAnsi"/>
-          <w:lang w:val="es-CO"/>
-        </w:rPr>
-        <w:t>chaining</w:t>
-      </w:r>
-      <w:proofErr w:type="spellEnd"/>
-      <w:r>
-        <w:rPr>
-          <w:rFonts w:cstheme="minorHAnsi"/>
-          <w:lang w:val="es-CO"/>
-        </w:rPr>
-        <w:t xml:space="preserve"> puede tardar O(1) en el mejor caso y O(n) en el peor caso. </w:t>
+        <w:t xml:space="preserve"> no tendríamos necesariamente un orden en los elementos. Por lo tanto, para buscar todos los elementos en un rango tendríamos que buscar fecha por fecha, introducir esta fecha en la función de hash y de compresión y luego mirar si esta llave si está en la tabla de hash para guardarla en la lista que se va a retornar. Por lo tanto, el tiempo que va a tomar esta operación en un tabla de hash va a depender del número de llaves que puedan existir dentro del rango que se desea buscar. </w:t>
+      </w:r>
+    </w:p>
+    <w:p>
+      <w:pPr>
+        <w:pStyle w:val="Prrafodelista"/>
+        <w:rPr>
+          <w:rFonts w:cstheme="minorHAnsi"/>
+          <w:lang w:val="es-CO"/>
+        </w:rPr>
+      </w:pPr>
+      <w:r>
+        <w:rPr>
+          <w:rFonts w:cstheme="minorHAnsi"/>
+          <w:lang w:val="es-CO"/>
+        </w:rPr>
+        <w:t xml:space="preserve">Por ejemplo, en este caso entre 2017-01-01 y 2018-01-01 hay 365 posibles fechas para buscar, por lo tanto, tendríamos que ver si hay crímenes en cada una de estas fechas. La operación de buscar si un elemento existe en una tabla de hash puede tardar 2.5 comparaciones (linear probing en el caso ideal)  o en separate chaining puede tardar O(1) en el mejor caso y O(n) en el peor caso. </w:t>
       </w:r>
     </w:p>
     <w:p>
@@ -633,21 +549,7 @@
         <w:rPr>
           <w:lang w:val="es-CO"/>
         </w:rPr>
-        <w:t xml:space="preserve">Con los inputs 2017-01-01 y </w:t>
-      </w:r>
-      <w:proofErr w:type="spellStart"/>
-      <w:r>
-        <w:rPr>
-          <w:lang w:val="es-CO"/>
-        </w:rPr>
-        <w:t>Vandalism</w:t>
-      </w:r>
-      <w:proofErr w:type="spellEnd"/>
-      <w:r>
-        <w:rPr>
-          <w:lang w:val="es-CO"/>
-        </w:rPr>
-        <w:t xml:space="preserve"> se obtuvieron los siguientes resultados: </w:t>
+        <w:t xml:space="preserve">Con los inputs 2017-01-01 y Vandalism se obtuvieron los siguientes resultados: </w:t>
       </w:r>
     </w:p>
     <w:p>
@@ -736,8 +638,6 @@
         </w:rPr>
         <w:t xml:space="preserve">La operación del TAD orderedmap.py que retorna una lista con la información encontrada en un rango de fechas es la función </w:t>
       </w:r>
-      <w:proofErr w:type="spellStart"/>
-      <w:proofErr w:type="gramStart"/>
       <w:r>
         <w:rPr>
           <w:rFonts w:cstheme="minorHAnsi"/>
@@ -745,93 +645,14 @@
           <w:iCs/>
           <w:lang w:val="es-CO"/>
         </w:rPr>
-        <w:t>values</w:t>
-      </w:r>
-      <w:proofErr w:type="spellEnd"/>
-      <w:r>
-        <w:rPr>
-          <w:rFonts w:cstheme="minorHAnsi"/>
-          <w:i/>
-          <w:iCs/>
-          <w:lang w:val="es-CO"/>
-        </w:rPr>
-        <w:t>(</w:t>
-      </w:r>
-      <w:proofErr w:type="spellStart"/>
-      <w:proofErr w:type="gramEnd"/>
-      <w:r>
-        <w:rPr>
-          <w:rFonts w:cstheme="minorHAnsi"/>
-          <w:i/>
-          <w:iCs/>
-          <w:lang w:val="es-CO"/>
-        </w:rPr>
-        <w:t>map</w:t>
-      </w:r>
-      <w:proofErr w:type="spellEnd"/>
-      <w:r>
-        <w:rPr>
-          <w:rFonts w:cstheme="minorHAnsi"/>
-          <w:i/>
-          <w:iCs/>
-          <w:lang w:val="es-CO"/>
-        </w:rPr>
-        <w:t xml:space="preserve">, </w:t>
-      </w:r>
-      <w:proofErr w:type="spellStart"/>
-      <w:r>
-        <w:rPr>
-          <w:rFonts w:cstheme="minorHAnsi"/>
-          <w:i/>
-          <w:iCs/>
-          <w:lang w:val="es-CO"/>
-        </w:rPr>
-        <w:t>keylo</w:t>
-      </w:r>
-      <w:proofErr w:type="spellEnd"/>
-      <w:r>
-        <w:rPr>
-          <w:rFonts w:cstheme="minorHAnsi"/>
-          <w:i/>
-          <w:iCs/>
-          <w:lang w:val="es-CO"/>
-        </w:rPr>
-        <w:t xml:space="preserve">, </w:t>
-      </w:r>
-      <w:proofErr w:type="spellStart"/>
-      <w:r>
-        <w:rPr>
-          <w:rFonts w:cstheme="minorHAnsi"/>
-          <w:i/>
-          <w:iCs/>
-          <w:lang w:val="es-CO"/>
-        </w:rPr>
-        <w:t>keyhi</w:t>
-      </w:r>
-      <w:proofErr w:type="spellEnd"/>
-      <w:r>
-        <w:rPr>
-          <w:rFonts w:cstheme="minorHAnsi"/>
-          <w:i/>
-          <w:iCs/>
-          <w:lang w:val="es-CO"/>
-        </w:rPr>
-        <w:t>)</w:t>
-      </w:r>
-      <w:r>
-        <w:rPr>
-          <w:rFonts w:cstheme="minorHAnsi"/>
-          <w:lang w:val="es-CO"/>
-        </w:rPr>
-        <w:t xml:space="preserve">. Esta función toma como input el mapa ordenado en el que se quiere buscar, la llave del límite inferior que se quiere buscar </w:t>
-      </w:r>
-      <w:proofErr w:type="gramStart"/>
-      <w:r>
-        <w:rPr>
-          <w:rFonts w:cstheme="minorHAnsi"/>
-          <w:lang w:val="es-CO"/>
-        </w:rPr>
-        <w:t xml:space="preserve">y </w:t>
+        <w:t>values(map, keylo, keyhi)</w:t>
+      </w:r>
+      <w:r>
+        <w:rPr>
+          <w:rFonts w:cstheme="minorHAnsi"/>
+          <w:lang w:val="es-CO"/>
+        </w:rPr>
+        <w:t xml:space="preserve">. Esta función toma como input el mapa ordenado en el que se quiere buscar, la llave del límite inferior que se quiere buscar y </w:t>
       </w:r>
       <w:r>
         <w:rPr>
@@ -845,31 +666,7 @@
           <w:rFonts w:cstheme="minorHAnsi"/>
           <w:lang w:val="es-CO"/>
         </w:rPr>
-        <w:t>la</w:t>
-      </w:r>
-      <w:proofErr w:type="gramEnd"/>
-      <w:r>
-        <w:rPr>
-          <w:rFonts w:cstheme="minorHAnsi"/>
-          <w:lang w:val="es-CO"/>
-        </w:rPr>
-        <w:t xml:space="preserve"> llave del límite superior del rango que se quiere retornar. Esta función retorna solo los </w:t>
-      </w:r>
-      <w:proofErr w:type="spellStart"/>
-      <w:r>
-        <w:rPr>
-          <w:rFonts w:cstheme="minorHAnsi"/>
-          <w:lang w:val="es-CO"/>
-        </w:rPr>
-        <w:t>values</w:t>
-      </w:r>
-      <w:proofErr w:type="spellEnd"/>
-      <w:r>
-        <w:rPr>
-          <w:rFonts w:cstheme="minorHAnsi"/>
-          <w:lang w:val="es-CO"/>
-        </w:rPr>
-        <w:t xml:space="preserve"> de los nodos que estén en este rango como una lista. </w:t>
+        <w:t xml:space="preserve">la llave del límite superior del rango que se quiere retornar. Esta función retorna solo los values de los nodos que estén en este rango como una lista. </w:t>
       </w:r>
     </w:p>
     <w:p>

</xml_diff>